<commit_message>
Revert "Revert "Revert "345"""
This reverts commit da4467f00b9b05a139f9dd9ebc297ceb83b7e893.
</commit_message>
<xml_diff>
--- a/Дипломна робота.docx
+++ b/Дипломна робота.docx
@@ -8,12 +8,6 @@
           <w:lang w:val="uk-UA"/>
         </w:rPr>
       </w:pPr>
-      <w:r>
-        <w:rPr>
-          <w:lang w:val="uk-UA"/>
-        </w:rPr>
-        <w:t>екнкен</w:t>
-      </w:r>
       <w:r>
         <w:rPr>
           <w:lang w:val="uk-UA"/>
@@ -190,7 +184,6 @@
   <w:style w:type="paragraph" w:default="1" w:styleId="a">
     <w:name w:val="Normal"/>
     <w:qFormat/>
-    <w:rsid w:val="00C5402C"/>
   </w:style>
   <w:style w:type="character" w:default="1" w:styleId="a0">
     <w:name w:val="Default Paragraph Font"/>

</xml_diff>